<commit_message>
The good version of my costas loop, plus some other changes
</commit_message>
<xml_diff>
--- a/DocumentationNewFilter.docx
+++ b/DocumentationNewFilter.docx
@@ -55,38 +55,37 @@
     </w:p>
     <w:p>
       <w:r>
-        <w:t xml:space="preserve">As you can see, at this point the </w:t>
+        <w:t>As you can see, at this point the in</w:t>
+      </w:r>
+      <w:r>
+        <w:t xml:space="preserve"> </w:t>
+      </w:r>
+      <w:r>
+        <w:t xml:space="preserve">phase is still very accurate, but it does have </w:t>
+      </w:r>
+      <w:proofErr w:type="gramStart"/>
+      <w:r>
+        <w:t>it’s</w:t>
+      </w:r>
+      <w:proofErr w:type="gramEnd"/>
+      <w:r>
+        <w:t xml:space="preserve"> own problems with the fact that the data it is taken from have a high frequency component.</w:t>
+      </w:r>
+      <w:r>
+        <w:t xml:space="preserve"> Digital data should be low passed to remove the high frequency that</w:t>
+      </w:r>
+      <w:r>
+        <w:t xml:space="preserve"> i</w:t>
+      </w:r>
+      <w:r>
+        <w:t xml:space="preserve">s in it due to </w:t>
       </w:r>
       <w:proofErr w:type="spellStart"/>
       <w:r>
-        <w:t>inphase</w:t>
-      </w:r>
-      <w:proofErr w:type="spellEnd"/>
-      <w:r>
-        <w:t xml:space="preserve"> is still very accurate, but it does have </w:t>
-      </w:r>
-      <w:proofErr w:type="gramStart"/>
-      <w:r>
-        <w:t>it’s</w:t>
-      </w:r>
-      <w:proofErr w:type="gramEnd"/>
-      <w:r>
-        <w:t xml:space="preserve"> own problems with the fact that the data it is taken from have a high frequency component.</w:t>
-      </w:r>
-      <w:r>
-        <w:t xml:space="preserve"> Digital data should be low passed to remove the high frequency </w:t>
-      </w:r>
-      <w:proofErr w:type="gramStart"/>
-      <w:r>
-        <w:t>that’s</w:t>
-      </w:r>
-      <w:proofErr w:type="gramEnd"/>
-      <w:r>
-        <w:t xml:space="preserve"> in it due to </w:t>
-      </w:r>
-      <w:proofErr w:type="spellStart"/>
-      <w:r>
         <w:t>downsample</w:t>
+      </w:r>
+      <w:r>
+        <w:t>d</w:t>
       </w:r>
       <w:proofErr w:type="spellEnd"/>
     </w:p>
@@ -450,6 +449,7 @@
     <w:lsdException w:name="HTML Sample" w:semiHidden="1" w:unhideWhenUsed="1"/>
     <w:lsdException w:name="HTML Typewriter" w:semiHidden="1" w:unhideWhenUsed="1"/>
     <w:lsdException w:name="HTML Variable" w:semiHidden="1" w:unhideWhenUsed="1"/>
+    <w:lsdException w:name="Normal Table" w:semiHidden="1" w:unhideWhenUsed="1"/>
     <w:lsdException w:name="annotation subject" w:semiHidden="1" w:unhideWhenUsed="1"/>
     <w:lsdException w:name="No List" w:semiHidden="1" w:unhideWhenUsed="1"/>
     <w:lsdException w:name="Outline List 1" w:semiHidden="1" w:unhideWhenUsed="1"/>
@@ -496,8 +496,10 @@
     <w:lsdException w:name="Table Subtle 2" w:semiHidden="1" w:unhideWhenUsed="1"/>
     <w:lsdException w:name="Table Web 1" w:semiHidden="1" w:unhideWhenUsed="1"/>
     <w:lsdException w:name="Table Web 2" w:semiHidden="1" w:unhideWhenUsed="1"/>
+    <w:lsdException w:name="Table Web 3" w:semiHidden="1" w:unhideWhenUsed="1"/>
     <w:lsdException w:name="Balloon Text" w:semiHidden="1" w:unhideWhenUsed="1"/>
     <w:lsdException w:name="Table Grid" w:uiPriority="39"/>
+    <w:lsdException w:name="Table Theme" w:semiHidden="1" w:unhideWhenUsed="1"/>
     <w:lsdException w:name="Placeholder Text" w:semiHidden="1"/>
     <w:lsdException w:name="No Spacing" w:uiPriority="1" w:qFormat="1"/>
     <w:lsdException w:name="Light Shading" w:uiPriority="60"/>

</xml_diff>

<commit_message>
More stuff changed to test
</commit_message>
<xml_diff>
--- a/DocumentationNewFilter.docx
+++ b/DocumentationNewFilter.docx
@@ -10,17 +10,16 @@
         <w:t>Initial problems with the thing we built</w:t>
       </w:r>
     </w:p>
-    <w:p/>
     <w:p>
       <w:r>
         <w:rPr>
           <w:noProof/>
         </w:rPr>
         <w:drawing>
-          <wp:inline distT="0" distB="0" distL="0" distR="0" wp14:anchorId="4C84DD3E" wp14:editId="08C2B638">
-            <wp:extent cx="5943600" cy="3162300"/>
-            <wp:effectExtent l="0" t="0" r="0" b="0"/>
-            <wp:docPr id="1" name="Picture 1"/>
+          <wp:inline distT="0" distB="0" distL="0" distR="0" wp14:anchorId="0ED60200" wp14:editId="43178022">
+            <wp:extent cx="5562600" cy="4505325"/>
+            <wp:effectExtent l="0" t="0" r="0" b="9525"/>
+            <wp:docPr id="6" name="Picture 6"/>
             <wp:cNvGraphicFramePr>
               <a:graphicFrameLocks xmlns:a="http://schemas.openxmlformats.org/drawingml/2006/main" noChangeAspect="1"/>
             </wp:cNvGraphicFramePr>
@@ -40,6 +39,50 @@
                   <pic:spPr>
                     <a:xfrm>
                       <a:off x="0" y="0"/>
+                      <a:ext cx="5562600" cy="4505325"/>
+                    </a:xfrm>
+                    <a:prstGeom prst="rect">
+                      <a:avLst/>
+                    </a:prstGeom>
+                  </pic:spPr>
+                </pic:pic>
+              </a:graphicData>
+            </a:graphic>
+          </wp:inline>
+        </w:drawing>
+      </w:r>
+    </w:p>
+    <w:p/>
+    <w:p>
+      <w:r>
+        <w:rPr>
+          <w:noProof/>
+        </w:rPr>
+        <w:lastRenderedPageBreak/>
+        <w:drawing>
+          <wp:inline distT="0" distB="0" distL="0" distR="0" wp14:anchorId="4C84DD3E" wp14:editId="08C2B638">
+            <wp:extent cx="5943600" cy="3162300"/>
+            <wp:effectExtent l="0" t="0" r="0" b="0"/>
+            <wp:docPr id="1" name="Picture 1"/>
+            <wp:cNvGraphicFramePr>
+              <a:graphicFrameLocks xmlns:a="http://schemas.openxmlformats.org/drawingml/2006/main" noChangeAspect="1"/>
+            </wp:cNvGraphicFramePr>
+            <a:graphic xmlns:a="http://schemas.openxmlformats.org/drawingml/2006/main">
+              <a:graphicData uri="http://schemas.openxmlformats.org/drawingml/2006/picture">
+                <pic:pic xmlns:pic="http://schemas.openxmlformats.org/drawingml/2006/picture">
+                  <pic:nvPicPr>
+                    <pic:cNvPr id="1" name=""/>
+                    <pic:cNvPicPr/>
+                  </pic:nvPicPr>
+                  <pic:blipFill>
+                    <a:blip r:embed="rId5"/>
+                    <a:stretch>
+                      <a:fillRect/>
+                    </a:stretch>
+                  </pic:blipFill>
+                  <pic:spPr>
+                    <a:xfrm>
+                      <a:off x="0" y="0"/>
                       <a:ext cx="5943600" cy="3162300"/>
                     </a:xfrm>
                     <a:prstGeom prst="rect">
@@ -61,15 +104,7 @@
         <w:t xml:space="preserve"> </w:t>
       </w:r>
       <w:r>
-        <w:t xml:space="preserve">phase is still very accurate, but it does have </w:t>
-      </w:r>
-      <w:proofErr w:type="gramStart"/>
-      <w:r>
-        <w:t>it’s</w:t>
-      </w:r>
-      <w:proofErr w:type="gramEnd"/>
-      <w:r>
-        <w:t xml:space="preserve"> own problems with the fact that the data it is taken from have a high frequency component.</w:t>
+        <w:t>phase is still very accurate, but it does have it’s own problems with the fact that the data it is taken from have a high frequency component.</w:t>
       </w:r>
       <w:r>
         <w:t xml:space="preserve"> Digital data should be low passed to remove the high frequency that</w:t>
@@ -78,16 +113,11 @@
         <w:t xml:space="preserve"> i</w:t>
       </w:r>
       <w:r>
-        <w:t xml:space="preserve">s in it due to </w:t>
-      </w:r>
-      <w:proofErr w:type="spellStart"/>
-      <w:r>
-        <w:t>downsample</w:t>
+        <w:t>s in it due to downsample</w:t>
       </w:r>
       <w:r>
         <w:t>d</w:t>
       </w:r>
-      <w:proofErr w:type="spellEnd"/>
     </w:p>
     <w:p>
       <w:r>
@@ -110,7 +140,7 @@
                     <pic:cNvPicPr/>
                   </pic:nvPicPr>
                   <pic:blipFill>
-                    <a:blip r:embed="rId5"/>
+                    <a:blip r:embed="rId6"/>
                     <a:stretch>
                       <a:fillRect/>
                     </a:stretch>
@@ -134,24 +164,7 @@
     <w:p/>
     <w:p>
       <w:r>
-        <w:lastRenderedPageBreak/>
-        <w:t xml:space="preserve">After the filter, the </w:t>
-      </w:r>
-      <w:proofErr w:type="spellStart"/>
-      <w:r>
-        <w:t>matlab</w:t>
-      </w:r>
-      <w:proofErr w:type="spellEnd"/>
-      <w:r>
-        <w:t xml:space="preserve"> looks fine, while the digital looks extremely poor (</w:t>
-      </w:r>
-      <w:proofErr w:type="gramStart"/>
-      <w:r>
-        <w:t>and also</w:t>
-      </w:r>
-      <w:proofErr w:type="gramEnd"/>
-      <w:r>
-        <w:t xml:space="preserve"> seemingly larger than should be)</w:t>
+        <w:t>After the filter, the matlab looks fine, while the digital looks extremely poor (and also seemingly larger than should be)</w:t>
       </w:r>
     </w:p>
     <w:p>
@@ -159,6 +172,7 @@
         <w:rPr>
           <w:noProof/>
         </w:rPr>
+        <w:lastRenderedPageBreak/>
         <w:drawing>
           <wp:inline distT="0" distB="0" distL="0" distR="0" wp14:anchorId="54F1E9F9" wp14:editId="1344C475">
             <wp:extent cx="5943600" cy="3178810"/>
@@ -175,7 +189,7 @@
                     <pic:cNvPicPr/>
                   </pic:nvPicPr>
                   <pic:blipFill>
-                    <a:blip r:embed="rId6"/>
+                    <a:blip r:embed="rId7"/>
                     <a:stretch>
                       <a:fillRect/>
                     </a:stretch>
@@ -223,7 +237,7 @@
                     <pic:cNvPicPr/>
                   </pic:nvPicPr>
                   <pic:blipFill>
-                    <a:blip r:embed="rId7"/>
+                    <a:blip r:embed="rId8"/>
                     <a:stretch>
                       <a:fillRect/>
                     </a:stretch>
@@ -246,20 +260,11 @@
     </w:p>
     <w:p>
       <w:r>
-        <w:t>So we need an order 8 filter that can deal with removing everything from 250 onwards, in other words, everything from 0.1pi (or 250 Hz with pi being 2500</w:t>
-      </w:r>
-      <w:proofErr w:type="gramStart"/>
-      <w:r>
-        <w:t>)  onwards</w:t>
-      </w:r>
-      <w:proofErr w:type="gramEnd"/>
-      <w:r>
-        <w:t>, but not affecting 0.04pi (100Hz)</w:t>
-      </w:r>
-    </w:p>
-    <w:p>
-      <w:r>
-        <w:lastRenderedPageBreak/>
+        <w:t>So we need an order 8 filter that can deal with removing everything from 250 onwards, in other words, everything from 0.1pi (or 250 Hz with pi being 2500)  onwards, but not affecting 0.04pi (100Hz)</w:t>
+      </w:r>
+    </w:p>
+    <w:p>
+      <w:r>
         <w:t>We do this using the minimum square</w:t>
       </w:r>
       <w:r>
@@ -274,6 +279,7 @@
         <w:rPr>
           <w:noProof/>
         </w:rPr>
+        <w:lastRenderedPageBreak/>
         <w:drawing>
           <wp:inline distT="0" distB="0" distL="0" distR="0" wp14:anchorId="6229AC61" wp14:editId="3776BD84">
             <wp:extent cx="5943600" cy="3048000"/>
@@ -290,7 +296,7 @@
                     <pic:cNvPicPr/>
                   </pic:nvPicPr>
                   <pic:blipFill>
-                    <a:blip r:embed="rId8"/>
+                    <a:blip r:embed="rId9"/>
                     <a:stretch>
                       <a:fillRect/>
                     </a:stretch>

</xml_diff>